<commit_message>
commented about effective evaluation of switch statement
</commit_message>
<xml_diff>
--- a/BCPR301 Assignment2 self-marking sheet.docx
+++ b/BCPR301 Assignment2 self-marking sheet.docx
@@ -634,13 +634,7 @@
         <w:rPr>
           <w:rFonts w:cs="SimSun"/>
         </w:rPr>
-        <w:t xml:space="preserve">, </w:t>
-      </w:r>
-      <w:r>
-        <w:rPr>
-          <w:rFonts w:cs="SimSun"/>
-        </w:rPr>
-        <w:t>74 to 82 and 84 to 92</w:t>
+        <w:t>, 74 to 82 and 84 to 92</w:t>
       </w:r>
     </w:p>
     <w:p>
@@ -914,13 +908,7 @@
         <w:rPr>
           <w:rFonts w:cs="SimSun"/>
         </w:rPr>
-        <w:t xml:space="preserve"> </w:t>
-      </w:r>
-      <w:r>
-        <w:rPr>
-          <w:rFonts w:cs="SimSun"/>
-        </w:rPr>
-        <w:t>(</w:t>
+        <w:t xml:space="preserve"> (</w:t>
       </w:r>
       <w:proofErr w:type="gramStart"/>
       <w:r>
@@ -1203,6 +1191,7 @@
           <w:id w:val="-1212644349"/>
           <w:citation/>
         </w:sdtPr>
+        <w:sdtEndPr/>
         <w:sdtContent>
           <w:r>
             <w:rPr>
@@ -1317,6 +1306,7 @@
           <w:id w:val="818387528"/>
           <w:citation/>
         </w:sdtPr>
+        <w:sdtEndPr/>
         <w:sdtContent>
           <w:r>
             <w:rPr>
@@ -1390,13 +1380,7 @@
         <w:rPr>
           <w:rFonts w:cs="SimSun"/>
         </w:rPr>
-        <w:t>M</w:t>
-      </w:r>
-      <w:r>
-        <w:rPr>
-          <w:rFonts w:cs="SimSun"/>
-        </w:rPr>
-        <w:t>iddle man</w:t>
+        <w:t>Middle man</w:t>
       </w:r>
       <w:proofErr w:type="gramEnd"/>
       <w:r>
@@ -1469,6 +1453,7 @@
           <w:id w:val="1270347457"/>
           <w:citation/>
         </w:sdtPr>
+        <w:sdtEndPr/>
         <w:sdtContent>
           <w:r>
             <w:rPr>
@@ -1553,6 +1538,7 @@
           <w:id w:val="-787431250"/>
           <w:citation/>
         </w:sdtPr>
+        <w:sdtEndPr/>
         <w:sdtContent>
           <w:r>
             <w:rPr>
@@ -2111,8 +2097,6 @@
         </w:rPr>
         <w:t>it’s the easiest to understand what it’s doing and how to get rid of it.</w:t>
       </w:r>
-      <w:bookmarkStart w:id="0" w:name="_GoBack"/>
-      <w:bookmarkEnd w:id="0"/>
     </w:p>
     <w:p>
       <w:pPr>
@@ -2203,6 +2187,71 @@
         </w:rPr>
         <w:t>Effectively evaluations (N marks)</w:t>
       </w:r>
+    </w:p>
+    <w:p>
+      <w:pPr>
+        <w:pStyle w:val="ListParagraph"/>
+        <w:spacing w:after="0" w:line="240" w:lineRule="auto"/>
+        <w:ind w:left="360"/>
+        <w:jc w:val="both"/>
+        <w:rPr>
+          <w:rFonts w:cs="SimSun"/>
+        </w:rPr>
+      </w:pPr>
+      <w:r>
+        <w:rPr>
+          <w:rFonts w:cs="SimSun"/>
+        </w:rPr>
+        <w:t>Switch statement:</w:t>
+      </w:r>
+    </w:p>
+    <w:p>
+      <w:pPr>
+        <w:pStyle w:val="ListParagraph"/>
+        <w:spacing w:after="0" w:line="240" w:lineRule="auto"/>
+        <w:ind w:left="360"/>
+        <w:jc w:val="both"/>
+        <w:rPr>
+          <w:rFonts w:cs="SimSun"/>
+        </w:rPr>
+      </w:pPr>
+      <w:r>
+        <w:rPr>
+          <w:rFonts w:cs="SimSun"/>
+        </w:rPr>
+        <w:tab/>
+        <w:t xml:space="preserve">Bad smell still present but made certain areas easier to understand. Did not solve the problem </w:t>
+      </w:r>
+      <w:r>
+        <w:rPr>
+          <w:rFonts w:cs="SimSun"/>
+        </w:rPr>
+        <w:tab/>
+        <w:t xml:space="preserve">of more </w:t>
+      </w:r>
+      <w:proofErr w:type="spellStart"/>
+      <w:r>
+        <w:rPr>
+          <w:rFonts w:cs="SimSun"/>
+        </w:rPr>
+        <w:t>uml</w:t>
+      </w:r>
+      <w:proofErr w:type="spellEnd"/>
+      <w:r>
+        <w:rPr>
+          <w:rFonts w:cs="SimSun"/>
+        </w:rPr>
+        <w:t xml:space="preserve"> components added. This was the problem main problem of the switch statement </w:t>
+      </w:r>
+      <w:r>
+        <w:rPr>
+          <w:rFonts w:cs="SimSun"/>
+        </w:rPr>
+        <w:tab/>
+        <w:t>and it’s still present and couldn’t find away to remove this bad smell.</w:t>
+      </w:r>
+      <w:bookmarkStart w:id="0" w:name="_GoBack"/>
+      <w:bookmarkEnd w:id="0"/>
     </w:p>
     <w:p>
       <w:pPr>
@@ -3233,6 +3282,7 @@
     <w:lsdException w:name="HTML Sample" w:semiHidden="1" w:unhideWhenUsed="1"/>
     <w:lsdException w:name="HTML Typewriter" w:semiHidden="1" w:unhideWhenUsed="1"/>
     <w:lsdException w:name="HTML Variable" w:semiHidden="1" w:unhideWhenUsed="1"/>
+    <w:lsdException w:name="Normal Table" w:semiHidden="1" w:unhideWhenUsed="1"/>
     <w:lsdException w:name="annotation subject" w:semiHidden="1" w:unhideWhenUsed="1"/>
     <w:lsdException w:name="No List" w:semiHidden="1" w:unhideWhenUsed="1"/>
     <w:lsdException w:name="Outline List 1" w:semiHidden="1" w:unhideWhenUsed="1"/>
@@ -3279,8 +3329,10 @@
     <w:lsdException w:name="Table Subtle 2" w:semiHidden="1" w:unhideWhenUsed="1"/>
     <w:lsdException w:name="Table Web 1" w:semiHidden="1" w:unhideWhenUsed="1"/>
     <w:lsdException w:name="Table Web 2" w:semiHidden="1" w:unhideWhenUsed="1"/>
+    <w:lsdException w:name="Table Web 3" w:semiHidden="1" w:unhideWhenUsed="1"/>
     <w:lsdException w:name="Balloon Text" w:semiHidden="1" w:unhideWhenUsed="1"/>
     <w:lsdException w:name="Table Grid" w:uiPriority="39"/>
+    <w:lsdException w:name="Table Theme" w:semiHidden="1" w:unhideWhenUsed="1"/>
     <w:lsdException w:name="Placeholder Text" w:semiHidden="1"/>
     <w:lsdException w:name="No Spacing" w:uiPriority="1" w:qFormat="1"/>
     <w:lsdException w:name="Light Shading" w:uiPriority="60"/>
@@ -3557,6 +3609,7 @@
   <w:style w:type="character" w:default="1" w:styleId="DefaultParagraphFont">
     <w:name w:val="Default Paragraph Font"/>
     <w:uiPriority w:val="1"/>
+    <w:semiHidden/>
     <w:unhideWhenUsed/>
   </w:style>
   <w:style w:type="table" w:default="1" w:styleId="TableNormal">
@@ -4057,7 +4110,7 @@
 </file>
 
 <file path=customXml/itemProps1.xml><?xml version="1.0" encoding="utf-8"?>
-<ds:datastoreItem xmlns:ds="http://schemas.openxmlformats.org/officeDocument/2006/customXml" ds:itemID="{DA4607F4-D679-4DA1-9AE1-04A069B5B1A4}">
+<ds:datastoreItem xmlns:ds="http://schemas.openxmlformats.org/officeDocument/2006/customXml" ds:itemID="{565D215A-E8E0-4C8C-8B51-461794FAD320}">
   <ds:schemaRefs>
     <ds:schemaRef ds:uri="http://schemas.openxmlformats.org/officeDocument/2006/bibliography"/>
   </ds:schemaRefs>

</xml_diff>

<commit_message>
commented on effective evaluation of long method
</commit_message>
<xml_diff>
--- a/BCPR301 Assignment2 self-marking sheet.docx
+++ b/BCPR301 Assignment2 self-marking sheet.docx
@@ -2249,6 +2249,53 @@
         </w:rPr>
         <w:tab/>
         <w:t>and it’s still present and couldn’t find away to remove this bad smell.</w:t>
+      </w:r>
+    </w:p>
+    <w:p>
+      <w:pPr>
+        <w:pStyle w:val="ListParagraph"/>
+        <w:spacing w:after="0" w:line="240" w:lineRule="auto"/>
+        <w:ind w:left="360"/>
+        <w:jc w:val="both"/>
+        <w:rPr>
+          <w:rFonts w:cs="SimSun"/>
+        </w:rPr>
+      </w:pPr>
+      <w:r>
+        <w:rPr>
+          <w:rFonts w:cs="SimSun"/>
+        </w:rPr>
+        <w:t>Long method:</w:t>
+      </w:r>
+    </w:p>
+    <w:p>
+      <w:pPr>
+        <w:pStyle w:val="ListParagraph"/>
+        <w:spacing w:after="0" w:line="240" w:lineRule="auto"/>
+        <w:jc w:val="both"/>
+        <w:rPr>
+          <w:rFonts w:cs="SimSun"/>
+        </w:rPr>
+      </w:pPr>
+      <w:r>
+        <w:rPr>
+          <w:rFonts w:cs="SimSun"/>
+        </w:rPr>
+        <w:t xml:space="preserve">Bad smell almost gone apart from the if else statement left in </w:t>
+      </w:r>
+      <w:proofErr w:type="spellStart"/>
+      <w:r>
+        <w:rPr>
+          <w:rFonts w:cs="SimSun"/>
+        </w:rPr>
+        <w:t>method_maker</w:t>
+      </w:r>
+      <w:proofErr w:type="spellEnd"/>
+      <w:r>
+        <w:rPr>
+          <w:rFonts w:cs="SimSun"/>
+        </w:rPr>
+        <w:t>. The if else statement sets two different values and without modifying original code it’s not possible to use extract method.</w:t>
       </w:r>
       <w:bookmarkStart w:id="0" w:name="_GoBack"/>
       <w:bookmarkEnd w:id="0"/>
@@ -4110,7 +4157,7 @@
 </file>
 
 <file path=customXml/itemProps1.xml><?xml version="1.0" encoding="utf-8"?>
-<ds:datastoreItem xmlns:ds="http://schemas.openxmlformats.org/officeDocument/2006/customXml" ds:itemID="{565D215A-E8E0-4C8C-8B51-461794FAD320}">
+<ds:datastoreItem xmlns:ds="http://schemas.openxmlformats.org/officeDocument/2006/customXml" ds:itemID="{CD6328CC-4BB8-4E2D-BE9C-785F8777AF90}">
   <ds:schemaRefs>
     <ds:schemaRef ds:uri="http://schemas.openxmlformats.org/officeDocument/2006/bibliography"/>
   </ds:schemaRefs>

</xml_diff>

<commit_message>
add effective evaluation on middle man duplication and add mark scores
</commit_message>
<xml_diff>
--- a/BCPR301 Assignment2 self-marking sheet.docx
+++ b/BCPR301 Assignment2 self-marking sheet.docx
@@ -404,7 +404,13 @@
         <w:rPr>
           <w:rFonts w:cs="SimSun"/>
         </w:rPr>
-        <w:t>(N</w:t>
+        <w:t>(</w:t>
+      </w:r>
+      <w:r>
+        <w:rPr>
+          <w:rFonts w:cs="SimSun"/>
+        </w:rPr>
+        <w:t>3</w:t>
       </w:r>
       <w:r>
         <w:rPr>
@@ -461,7 +467,19 @@
         <w:rPr>
           <w:rFonts w:cs="SimSun"/>
         </w:rPr>
-        <w:t>The location of each bad smell identified (N marks)</w:t>
+        <w:t>The location of each bad smell identified (</w:t>
+      </w:r>
+      <w:r>
+        <w:rPr>
+          <w:rFonts w:cs="SimSun"/>
+        </w:rPr>
+        <w:t>3</w:t>
+      </w:r>
+      <w:r>
+        <w:rPr>
+          <w:rFonts w:cs="SimSun"/>
+        </w:rPr>
+        <w:t xml:space="preserve"> marks)</w:t>
       </w:r>
     </w:p>
     <w:p>
@@ -737,7 +755,7 @@
         <w:rPr>
           <w:rFonts w:cs="SimSun"/>
         </w:rPr>
-        <w:t>N</w:t>
+        <w:t>3</w:t>
       </w:r>
       <w:r>
         <w:rPr>
@@ -1076,7 +1094,19 @@
         <w:rPr>
           <w:rFonts w:cs="SimSun"/>
         </w:rPr>
-        <w:t>(N marks)</w:t>
+        <w:t>(</w:t>
+      </w:r>
+      <w:r>
+        <w:rPr>
+          <w:rFonts w:cs="SimSun"/>
+        </w:rPr>
+        <w:t>3</w:t>
+      </w:r>
+      <w:r>
+        <w:rPr>
+          <w:rFonts w:cs="SimSun"/>
+        </w:rPr>
+        <w:t xml:space="preserve"> marks)</w:t>
       </w:r>
     </w:p>
     <w:p>
@@ -1708,7 +1738,7 @@
         <w:rPr>
           <w:rFonts w:cs="SimSun"/>
         </w:rPr>
-        <w:t>3 * N</w:t>
+        <w:t>4</w:t>
       </w:r>
       <w:r>
         <w:rPr>
@@ -1824,7 +1854,7 @@
         <w:rPr>
           <w:rFonts w:cs="SimSun"/>
         </w:rPr>
-        <w:t>N</w:t>
+        <w:t>2</w:t>
       </w:r>
       <w:r>
         <w:rPr>
@@ -1961,7 +1991,19 @@
         <w:rPr>
           <w:rFonts w:cs="SimSun"/>
         </w:rPr>
-        <w:t xml:space="preserve"> (N marks)</w:t>
+        <w:t xml:space="preserve"> (</w:t>
+      </w:r>
+      <w:r>
+        <w:rPr>
+          <w:rFonts w:cs="SimSun"/>
+        </w:rPr>
+        <w:t>3</w:t>
+      </w:r>
+      <w:r>
+        <w:rPr>
+          <w:rFonts w:cs="SimSun"/>
+        </w:rPr>
+        <w:t xml:space="preserve"> marks)</w:t>
       </w:r>
     </w:p>
     <w:p>
@@ -2115,7 +2157,19 @@
         <w:rPr>
           <w:rFonts w:cs="SimSun"/>
         </w:rPr>
-        <w:t>Version control via a remote repository and testing (N marks)</w:t>
+        <w:t>Version control via a remote repository and testing (</w:t>
+      </w:r>
+      <w:r>
+        <w:rPr>
+          <w:rFonts w:cs="SimSun"/>
+        </w:rPr>
+        <w:t>3</w:t>
+      </w:r>
+      <w:r>
+        <w:rPr>
+          <w:rFonts w:cs="SimSun"/>
+        </w:rPr>
+        <w:t xml:space="preserve"> marks)</w:t>
       </w:r>
     </w:p>
     <w:p>
@@ -2153,13 +2207,13 @@
         <w:rPr>
           <w:rFonts w:cs="SimSun"/>
         </w:rPr>
-        <w:t xml:space="preserve"> (2 *</w:t>
-      </w:r>
-      <w:r>
-        <w:rPr>
-          <w:rFonts w:cs="SimSun"/>
-        </w:rPr>
-        <w:t xml:space="preserve"> N</w:t>
+        <w:t xml:space="preserve"> (</w:t>
+      </w:r>
+      <w:r>
+        <w:rPr>
+          <w:rFonts w:cs="SimSun"/>
+        </w:rPr>
+        <w:t>4.5</w:t>
       </w:r>
       <w:r>
         <w:rPr>
@@ -2185,7 +2239,21 @@
         <w:rPr>
           <w:rFonts w:cs="SimSun"/>
         </w:rPr>
-        <w:t>Effectively evaluations (N marks)</w:t>
+        <w:t>Effectively evaluations (</w:t>
+      </w:r>
+      <w:r>
+        <w:rPr>
+          <w:rFonts w:cs="SimSun"/>
+        </w:rPr>
+        <w:t>2</w:t>
+      </w:r>
+      <w:bookmarkStart w:id="0" w:name="_GoBack"/>
+      <w:bookmarkEnd w:id="0"/>
+      <w:r>
+        <w:rPr>
+          <w:rFonts w:cs="SimSun"/>
+        </w:rPr>
+        <w:t xml:space="preserve"> marks)</w:t>
       </w:r>
     </w:p>
     <w:p>
@@ -2297,44 +2365,100 @@
         </w:rPr>
         <w:t>. The if else statement sets two different values and without modifying original code it’s not possible to use extract method.</w:t>
       </w:r>
-      <w:bookmarkStart w:id="0" w:name="_GoBack"/>
-      <w:bookmarkEnd w:id="0"/>
-    </w:p>
-    <w:p>
-      <w:pPr>
-        <w:spacing w:after="0" w:line="240" w:lineRule="auto"/>
-        <w:jc w:val="both"/>
-        <w:rPr>
-          <w:rFonts w:cs="SimSun"/>
-        </w:rPr>
-      </w:pPr>
-    </w:p>
-    <w:p>
-      <w:pPr>
-        <w:spacing w:after="0" w:line="240" w:lineRule="auto"/>
-        <w:jc w:val="both"/>
-        <w:rPr>
-          <w:rFonts w:cs="SimSun"/>
-        </w:rPr>
-      </w:pPr>
-    </w:p>
-    <w:p>
-      <w:pPr>
-        <w:spacing w:after="0" w:line="240" w:lineRule="auto"/>
-        <w:jc w:val="both"/>
-        <w:rPr>
-          <w:rFonts w:cs="SimSun"/>
-        </w:rPr>
-      </w:pPr>
-    </w:p>
-    <w:p>
-      <w:pPr>
-        <w:spacing w:after="0" w:line="240" w:lineRule="auto"/>
-        <w:jc w:val="both"/>
-        <w:rPr>
-          <w:rFonts w:cs="SimSun"/>
-        </w:rPr>
-      </w:pPr>
+    </w:p>
+    <w:p>
+      <w:pPr>
+        <w:pStyle w:val="ListParagraph"/>
+        <w:spacing w:after="0" w:line="240" w:lineRule="auto"/>
+        <w:ind w:left="360"/>
+        <w:jc w:val="both"/>
+        <w:rPr>
+          <w:rFonts w:cs="SimSun"/>
+        </w:rPr>
+      </w:pPr>
+      <w:proofErr w:type="gramStart"/>
+      <w:r>
+        <w:rPr>
+          <w:rFonts w:cs="SimSun"/>
+        </w:rPr>
+        <w:t>Middle man</w:t>
+      </w:r>
+      <w:proofErr w:type="gramEnd"/>
+      <w:r>
+        <w:rPr>
+          <w:rFonts w:cs="SimSun"/>
+        </w:rPr>
+        <w:t xml:space="preserve"> duplication:</w:t>
+      </w:r>
+    </w:p>
+    <w:p>
+      <w:pPr>
+        <w:pStyle w:val="ListParagraph"/>
+        <w:spacing w:after="0" w:line="240" w:lineRule="auto"/>
+        <w:jc w:val="both"/>
+        <w:rPr>
+          <w:rFonts w:cs="SimSun"/>
+        </w:rPr>
+      </w:pPr>
+      <w:r>
+        <w:rPr>
+          <w:rFonts w:cs="SimSun"/>
+        </w:rPr>
+        <w:t xml:space="preserve">Bad smell completely gone. There </w:t>
+      </w:r>
+      <w:r>
+        <w:rPr>
+          <w:rFonts w:cs="SimSun"/>
+        </w:rPr>
+        <w:t>are</w:t>
+      </w:r>
+      <w:r>
+        <w:rPr>
+          <w:rFonts w:cs="SimSun"/>
+        </w:rPr>
+        <w:t xml:space="preserve"> no methods that just call another method and the duplication is of the </w:t>
+      </w:r>
+      <w:proofErr w:type="gramStart"/>
+      <w:r>
+        <w:rPr>
+          <w:rFonts w:cs="SimSun"/>
+        </w:rPr>
+        <w:t>middle man</w:t>
+      </w:r>
+      <w:proofErr w:type="gramEnd"/>
+      <w:r>
+        <w:rPr>
+          <w:rFonts w:cs="SimSun"/>
+        </w:rPr>
+        <w:t xml:space="preserve"> is gone too.</w:t>
+      </w:r>
+      <w:r>
+        <w:rPr>
+          <w:rFonts w:cs="SimSun"/>
+        </w:rPr>
+        <w:t xml:space="preserve"> By taking the value inside the </w:t>
+      </w:r>
+      <w:proofErr w:type="gramStart"/>
+      <w:r>
+        <w:rPr>
+          <w:rFonts w:cs="SimSun"/>
+        </w:rPr>
+        <w:t>middle man</w:t>
+      </w:r>
+      <w:proofErr w:type="gramEnd"/>
+      <w:r>
+        <w:rPr>
+          <w:rFonts w:cs="SimSun"/>
+        </w:rPr>
+        <w:t xml:space="preserve"> and </w:t>
+      </w:r>
+      <w:r>
+        <w:rPr>
+          <w:rFonts w:cs="SimSun"/>
+        </w:rPr>
+        <w:lastRenderedPageBreak/>
+        <w:t>placing it as a parameter in a call function, then removing that middle man it completely gets rid of the bad smell.</w:t>
+      </w:r>
     </w:p>
     <w:sectPr>
       <w:footerReference w:type="default" r:id="rId8"/>
@@ -4157,7 +4281,7 @@
 </file>
 
 <file path=customXml/itemProps1.xml><?xml version="1.0" encoding="utf-8"?>
-<ds:datastoreItem xmlns:ds="http://schemas.openxmlformats.org/officeDocument/2006/customXml" ds:itemID="{CD6328CC-4BB8-4E2D-BE9C-785F8777AF90}">
+<ds:datastoreItem xmlns:ds="http://schemas.openxmlformats.org/officeDocument/2006/customXml" ds:itemID="{A33AC0E0-A4AC-48A9-9B4C-3EB97A2F2CDF}">
   <ds:schemaRefs>
     <ds:schemaRef ds:uri="http://schemas.openxmlformats.org/officeDocument/2006/bibliography"/>
   </ds:schemaRefs>

</xml_diff>